<commit_message>
Avancement de la doc arduino.
</commit_message>
<xml_diff>
--- a/Arduino/Avancementpartiearduino.docx
+++ b/Arduino/Avancementpartiearduino.docx
@@ -118,7 +118,7 @@
         <w:rPr>
           <w:rtl w:val="0"/>
         </w:rPr>
-        <w:t xml:space="preserve">1 Resistance 220 ohm</w:t>
+        <w:t xml:space="preserve">1 Résistance 220 ohm</w:t>
       </w:r>
     </w:p>
     <w:p>
@@ -168,12 +168,12 @@
           <wp:inline distB="114300" distT="114300" distL="114300" distR="114300">
             <wp:extent cx="5731200" cy="2895600"/>
             <wp:effectExtent b="0" l="0" r="0" t="0"/>
-            <wp:docPr id="1" name="image01.png"/>
+            <wp:docPr id="3" name="image05.png"/>
             <a:graphic>
               <a:graphicData uri="http://schemas.openxmlformats.org/drawingml/2006/picture">
                 <pic:pic>
                   <pic:nvPicPr>
-                    <pic:cNvPr id="0" name="image01.png"/>
+                    <pic:cNvPr id="0" name="image05.png"/>
                     <pic:cNvPicPr preferRelativeResize="0"/>
                   </pic:nvPicPr>
                   <pic:blipFill>
@@ -252,7 +252,7 @@
         <w:rPr>
           <w:rtl w:val="0"/>
         </w:rPr>
-        <w:t xml:space="preserve">Car elle permet facilement de mettre en veille les différents module de l’arduino nano pour ce type de puce (ATmega328P).</w:t>
+        <w:t xml:space="preserve">Car elle permet facilement de mettre en veille les différents modules de l’arduino nano pour ce type de puce (ATmega328P).</w:t>
       </w:r>
     </w:p>
     <w:p>
@@ -295,7 +295,7 @@
               <wp:inline distB="114300" distT="114300" distL="114300" distR="114300">
                 <wp:extent cx="3876675" cy="3362325"/>
                 <wp:effectExtent b="0" l="0" r="0" t="0"/>
-                <wp:docPr id="2" name=""/>
+                <wp:docPr id="4" name=""/>
                 <a:graphic>
                   <a:graphicData uri="http://schemas.microsoft.com/office/word/2010/wordprocessingGroup">
                     <wpg:wgp>
@@ -377,12 +377,12 @@
               <wp:inline distB="114300" distT="114300" distL="114300" distR="114300">
                 <wp:extent cx="3876675" cy="3362325"/>
                 <wp:effectExtent b="0" l="0" r="0" t="0"/>
-                <wp:docPr id="2" name="image03.png"/>
+                <wp:docPr id="4" name="image07.png"/>
                 <a:graphic>
                   <a:graphicData uri="http://schemas.openxmlformats.org/drawingml/2006/picture">
                     <pic:pic>
                       <pic:nvPicPr>
-                        <pic:cNvPr id="0" name="image03.png"/>
+                        <pic:cNvPr id="0" name="image07.png"/>
                         <pic:cNvPicPr preferRelativeResize="0"/>
                       </pic:nvPicPr>
                       <pic:blipFill>
@@ -412,6 +412,1081 @@
         <w:rPr>
           <w:rtl w:val="0"/>
         </w:rPr>
+      </w:r>
+    </w:p>
+    <w:p>
+      <w:pPr>
+        <w:contextualSpacing w:val="0"/>
+      </w:pPr>
+      <w:r>
+        <w:rPr>
+          <w:rtl w:val="0"/>
+        </w:rPr>
+      </w:r>
+    </w:p>
+    <w:p>
+      <w:r>
+        <w:br w:type="page"/>
+      </w:r>
+    </w:p>
+    <w:p>
+      <w:pPr>
+        <w:contextualSpacing w:val="0"/>
+      </w:pPr>
+      <w:r>
+        <w:rPr>
+          <w:rtl w:val="0"/>
+        </w:rPr>
+      </w:r>
+    </w:p>
+    <w:p>
+      <w:pPr>
+        <w:pStyle w:val="Heading1"/>
+        <w:contextualSpacing w:val="0"/>
+      </w:pPr>
+      <w:bookmarkStart w:colFirst="0" w:colLast="0" w:name="h.qwer462kxsts" w:id="4"/>
+      <w:bookmarkEnd w:id="4"/>
+      <w:r>
+        <w:rPr>
+          <w:rtl w:val="0"/>
+        </w:rPr>
+        <w:t xml:space="preserve">Tâche 2 : Mise en place du capteur de proximité.</w:t>
+      </w:r>
+    </w:p>
+    <w:p>
+      <w:pPr>
+        <w:contextualSpacing w:val="0"/>
+      </w:pPr>
+      <w:r>
+        <w:rPr>
+          <w:rtl w:val="0"/>
+        </w:rPr>
+        <w:t xml:space="preserve">Nom du projet : ProximitySensor</w:t>
+      </w:r>
+    </w:p>
+    <w:p>
+      <w:pPr>
+        <w:contextualSpacing w:val="0"/>
+      </w:pPr>
+      <w:r>
+        <w:rPr>
+          <w:rtl w:val="0"/>
+        </w:rPr>
+      </w:r>
+    </w:p>
+    <w:p>
+      <w:pPr>
+        <w:contextualSpacing w:val="0"/>
+      </w:pPr>
+      <w:r>
+        <w:rPr>
+          <w:rtl w:val="0"/>
+        </w:rPr>
+        <w:t xml:space="preserve">Nous avons ajouté sur l’arduino nano le capteur de proximité.</w:t>
+      </w:r>
+    </w:p>
+    <w:p>
+      <w:pPr>
+        <w:contextualSpacing w:val="0"/>
+      </w:pPr>
+      <w:r>
+        <w:rPr>
+          <w:rtl w:val="0"/>
+        </w:rPr>
+      </w:r>
+    </w:p>
+    <w:p>
+      <w:pPr>
+        <w:pStyle w:val="Heading2"/>
+        <w:contextualSpacing w:val="0"/>
+      </w:pPr>
+      <w:bookmarkStart w:colFirst="0" w:colLast="0" w:name="h.r0yptbgej86w" w:id="5"/>
+      <w:bookmarkEnd w:id="5"/>
+      <w:r>
+        <w:rPr>
+          <w:rtl w:val="0"/>
+        </w:rPr>
+        <w:t xml:space="preserve">Architecture mise en place:</w:t>
+      </w:r>
+    </w:p>
+    <w:p>
+      <w:pPr>
+        <w:contextualSpacing w:val="0"/>
+      </w:pPr>
+      <w:r>
+        <w:rPr>
+          <w:rtl w:val="0"/>
+        </w:rPr>
+      </w:r>
+    </w:p>
+    <w:p>
+      <w:pPr>
+        <w:numPr>
+          <w:ilvl w:val="0"/>
+          <w:numId w:val="1"/>
+        </w:numPr>
+        <w:ind w:left="720" w:hanging="360"/>
+        <w:contextualSpacing w:val="1"/>
+        <w:rPr/>
+      </w:pPr>
+      <w:r>
+        <w:rPr>
+          <w:rtl w:val="0"/>
+        </w:rPr>
+        <w:t xml:space="preserve">1 Capteur de proximité HC-SR04</w:t>
+      </w:r>
+    </w:p>
+    <w:p>
+      <w:pPr>
+        <w:numPr>
+          <w:ilvl w:val="0"/>
+          <w:numId w:val="1"/>
+        </w:numPr>
+        <w:ind w:left="720" w:hanging="360"/>
+        <w:contextualSpacing w:val="1"/>
+        <w:rPr/>
+      </w:pPr>
+      <w:r>
+        <w:rPr>
+          <w:rtl w:val="0"/>
+        </w:rPr>
+        <w:t xml:space="preserve">1 Arduino nano</w:t>
+      </w:r>
+    </w:p>
+    <w:p>
+      <w:pPr>
+        <w:numPr>
+          <w:ilvl w:val="0"/>
+          <w:numId w:val="1"/>
+        </w:numPr>
+        <w:ind w:left="720" w:hanging="360"/>
+        <w:contextualSpacing w:val="1"/>
+        <w:rPr/>
+      </w:pPr>
+      <w:r>
+        <w:rPr>
+          <w:rtl w:val="0"/>
+        </w:rPr>
+        <w:t xml:space="preserve">4 Cables</w:t>
+      </w:r>
+    </w:p>
+    <w:p>
+      <w:pPr>
+        <w:contextualSpacing w:val="0"/>
+      </w:pPr>
+      <w:r>
+        <w:drawing>
+          <wp:inline distB="114300" distT="114300" distL="114300" distR="114300">
+            <wp:extent cx="5731200" cy="2946400"/>
+            <wp:effectExtent b="0" l="0" r="0" t="0"/>
+            <wp:docPr id="1" name="image01.png"/>
+            <a:graphic>
+              <a:graphicData uri="http://schemas.openxmlformats.org/drawingml/2006/picture">
+                <pic:pic>
+                  <pic:nvPicPr>
+                    <pic:cNvPr id="0" name="image01.png"/>
+                    <pic:cNvPicPr preferRelativeResize="0"/>
+                  </pic:nvPicPr>
+                  <pic:blipFill>
+                    <a:blip r:embed="rId8"/>
+                    <a:srcRect b="0" l="0" r="0" t="0"/>
+                    <a:stretch>
+                      <a:fillRect/>
+                    </a:stretch>
+                  </pic:blipFill>
+                  <pic:spPr>
+                    <a:xfrm>
+                      <a:off x="0" y="0"/>
+                      <a:ext cx="5731200" cy="2946400"/>
+                    </a:xfrm>
+                    <a:prstGeom prst="rect"/>
+                    <a:ln/>
+                  </pic:spPr>
+                </pic:pic>
+              </a:graphicData>
+            </a:graphic>
+          </wp:inline>
+        </w:drawing>
+      </w:r>
+      <w:r>
+        <w:rPr>
+          <w:rtl w:val="0"/>
+        </w:rPr>
+      </w:r>
+    </w:p>
+    <w:p>
+      <w:pPr>
+        <w:pStyle w:val="Heading2"/>
+        <w:contextualSpacing w:val="0"/>
+      </w:pPr>
+      <w:bookmarkStart w:colFirst="0" w:colLast="0" w:name="h.67xglln05641" w:id="6"/>
+      <w:bookmarkEnd w:id="6"/>
+      <w:r>
+        <w:rPr>
+          <w:rtl w:val="0"/>
+        </w:rPr>
+        <w:t xml:space="preserve">Librairies à utiliser:</w:t>
+      </w:r>
+    </w:p>
+    <w:p>
+      <w:pPr>
+        <w:contextualSpacing w:val="0"/>
+      </w:pPr>
+      <w:r>
+        <w:rPr>
+          <w:rtl w:val="0"/>
+        </w:rPr>
+        <w:t xml:space="preserve">Nous avons créé nous même une bibliothèque permettant d’utiliser ce capteur.</w:t>
+      </w:r>
+    </w:p>
+    <w:p>
+      <w:r>
+        <w:br w:type="page"/>
+      </w:r>
+    </w:p>
+    <w:p>
+      <w:pPr>
+        <w:contextualSpacing w:val="0"/>
+      </w:pPr>
+      <w:r>
+        <w:rPr>
+          <w:rtl w:val="0"/>
+        </w:rPr>
+      </w:r>
+    </w:p>
+    <w:p>
+      <w:pPr>
+        <w:pStyle w:val="Heading2"/>
+        <w:contextualSpacing w:val="0"/>
+      </w:pPr>
+      <w:bookmarkStart w:colFirst="0" w:colLast="0" w:name="h.xzshqnrrufxc" w:id="7"/>
+      <w:bookmarkEnd w:id="7"/>
+      <w:r>
+        <w:rPr>
+          <w:rtl w:val="0"/>
+        </w:rPr>
+        <w:t xml:space="preserve">Programmation:</w:t>
+      </w:r>
+    </w:p>
+    <w:p>
+      <w:pPr>
+        <w:pStyle w:val="Heading3"/>
+        <w:contextualSpacing w:val="0"/>
+      </w:pPr>
+      <w:bookmarkStart w:colFirst="0" w:colLast="0" w:name="h.qpwcwvjlci4s" w:id="8"/>
+      <w:bookmarkEnd w:id="8"/>
+      <w:r>
+        <w:rPr>
+          <w:rtl w:val="0"/>
+        </w:rPr>
+        <w:t xml:space="preserve">Librairie perso:</w:t>
+      </w:r>
+    </w:p>
+    <w:p>
+      <w:pPr>
+        <w:contextualSpacing w:val="0"/>
+      </w:pPr>
+      <w:r>
+        <mc:AlternateContent>
+          <mc:Choice Requires="wpg">
+            <w:drawing>
+              <wp:inline distB="114300" distT="114300" distL="114300" distR="114300">
+                <wp:extent cx="2538413" cy="2666246"/>
+                <wp:effectExtent b="0" l="0" r="0" t="0"/>
+                <wp:docPr id="7" name=""/>
+                <a:graphic>
+                  <a:graphicData uri="http://schemas.microsoft.com/office/word/2010/wordprocessingGroup">
+                    <wpg:wgp>
+                      <wpg:cNvGrpSpPr/>
+                      <wpg:grpSpPr>
+                        <a:xfrm>
+                          <a:off x="47625" y="121700"/>
+                          <a:ext cx="2538413" cy="2666246"/>
+                          <a:chOff x="47625" y="121700"/>
+                          <a:chExt cx="3629100" cy="3819600"/>
+                        </a:xfrm>
+                      </wpg:grpSpPr>
+                      <wps:wsp>
+                        <wps:cNvSpPr/>
+                        <wps:cNvPr id="7" name="Shape 7"/>
+                        <wps:spPr>
+                          <a:xfrm>
+                            <a:off x="47625" y="121700"/>
+                            <a:ext cx="3629100" cy="3819600"/>
+                          </a:xfrm>
+                          <a:prstGeom prst="rect">
+                            <a:avLst/>
+                          </a:prstGeom>
+                          <a:solidFill>
+                            <a:srgbClr val="000000"/>
+                          </a:solidFill>
+                          <a:ln cap="flat" cmpd="sng" w="9525">
+                            <a:solidFill>
+                              <a:srgbClr val="000000"/>
+                            </a:solidFill>
+                            <a:prstDash val="solid"/>
+                            <a:round/>
+                            <a:headEnd len="med" w="med" type="none"/>
+                            <a:tailEnd len="med" w="med" type="none"/>
+                          </a:ln>
+                        </wps:spPr>
+                        <wps:txbx>
+                          <w:txbxContent>
+                            <w:p>
+                              <w:pPr>
+                                <w:spacing w:after="0" w:before="0" w:line="240"/>
+                                <w:ind w:left="0" w:right="0" w:firstLine="0"/>
+                                <w:jc w:val="left"/>
+                                <w:textDirection w:val="lr"/>
+                              </w:pPr>
+                            </w:p>
+                          </w:txbxContent>
+                        </wps:txbx>
+                        <wps:bodyPr anchorCtr="0" anchor="ctr" bIns="91425" lIns="91425" rIns="91425" tIns="91425"/>
+                      </wps:wsp>
+                      <pic:pic>
+                        <pic:nvPicPr>
+                          <pic:cNvPr id="8" name="Shape 8"/>
+                          <pic:cNvPicPr preferRelativeResize="0"/>
+                        </pic:nvPicPr>
+                        <pic:blipFill/>
+                        <pic:spPr>
+                          <a:xfrm>
+                            <a:off x="166687" y="219075"/>
+                            <a:ext cx="3400425" cy="3619500"/>
+                          </a:xfrm>
+                          <a:prstGeom prst="rect">
+                            <a:avLst/>
+                          </a:prstGeom>
+                          <a:noFill/>
+                          <a:ln>
+                            <a:noFill/>
+                          </a:ln>
+                        </pic:spPr>
+                      </pic:pic>
+                    </wpg:wgp>
+                  </a:graphicData>
+                </a:graphic>
+              </wp:inline>
+            </w:drawing>
+          </mc:Choice>
+          <mc:Fallback>
+            <w:drawing>
+              <wp:inline distB="114300" distT="114300" distL="114300" distR="114300">
+                <wp:extent cx="2538413" cy="2666246"/>
+                <wp:effectExtent b="0" l="0" r="0" t="0"/>
+                <wp:docPr id="7" name="image15.png"/>
+                <a:graphic>
+                  <a:graphicData uri="http://schemas.openxmlformats.org/drawingml/2006/picture">
+                    <pic:pic>
+                      <pic:nvPicPr>
+                        <pic:cNvPr id="0" name="image15.png"/>
+                        <pic:cNvPicPr preferRelativeResize="0"/>
+                      </pic:nvPicPr>
+                      <pic:blipFill>
+                        <a:blip r:embed="rId9"/>
+                        <a:srcRect/>
+                        <a:stretch>
+                          <a:fillRect/>
+                        </a:stretch>
+                      </pic:blipFill>
+                      <pic:spPr>
+                        <a:xfrm>
+                          <a:off x="0" y="0"/>
+                          <a:ext cx="2538413" cy="2666246"/>
+                        </a:xfrm>
+                        <a:prstGeom prst="rect"/>
+                        <a:ln/>
+                      </pic:spPr>
+                    </pic:pic>
+                  </a:graphicData>
+                </a:graphic>
+              </wp:inline>
+            </w:drawing>
+          </mc:Fallback>
+        </mc:AlternateContent>
+      </w:r>
+      <w:r>
+        <w:rPr>
+          <w:rtl w:val="0"/>
+        </w:rPr>
+      </w:r>
+    </w:p>
+    <w:p>
+      <w:pPr>
+        <w:contextualSpacing w:val="0"/>
+      </w:pPr>
+      <w:r>
+        <mc:AlternateContent>
+          <mc:Choice Requires="wpg">
+            <w:drawing>
+              <wp:inline distB="114300" distT="114300" distL="114300" distR="114300">
+                <wp:extent cx="4700588" cy="4931764"/>
+                <wp:effectExtent b="0" l="0" r="0" t="0"/>
+                <wp:docPr id="6" name=""/>
+                <a:graphic>
+                  <a:graphicData uri="http://schemas.microsoft.com/office/word/2010/wordprocessingGroup">
+                    <wpg:wgp>
+                      <wpg:cNvGrpSpPr/>
+                      <wpg:grpSpPr>
+                        <a:xfrm>
+                          <a:off x="161925" y="255050"/>
+                          <a:ext cx="4700588" cy="4931764"/>
+                          <a:chOff x="161925" y="255050"/>
+                          <a:chExt cx="6600900" cy="6943800"/>
+                        </a:xfrm>
+                      </wpg:grpSpPr>
+                      <wps:wsp>
+                        <wps:cNvSpPr/>
+                        <wps:cNvPr id="5" name="Shape 5"/>
+                        <wps:spPr>
+                          <a:xfrm>
+                            <a:off x="161925" y="255050"/>
+                            <a:ext cx="6600900" cy="6943800"/>
+                          </a:xfrm>
+                          <a:prstGeom prst="rect">
+                            <a:avLst/>
+                          </a:prstGeom>
+                          <a:solidFill>
+                            <a:srgbClr val="000000"/>
+                          </a:solidFill>
+                          <a:ln cap="flat" cmpd="sng" w="9525">
+                            <a:solidFill>
+                              <a:srgbClr val="000000"/>
+                            </a:solidFill>
+                            <a:prstDash val="solid"/>
+                            <a:round/>
+                            <a:headEnd len="med" w="med" type="none"/>
+                            <a:tailEnd len="med" w="med" type="none"/>
+                          </a:ln>
+                        </wps:spPr>
+                        <wps:txbx>
+                          <w:txbxContent>
+                            <w:p>
+                              <w:pPr>
+                                <w:spacing w:after="0" w:before="0" w:line="240"/>
+                                <w:ind w:left="0" w:right="0" w:firstLine="0"/>
+                                <w:jc w:val="left"/>
+                                <w:textDirection w:val="lr"/>
+                              </w:pPr>
+                            </w:p>
+                          </w:txbxContent>
+                        </wps:txbx>
+                        <wps:bodyPr anchorCtr="0" anchor="ctr" bIns="91425" lIns="91425" rIns="91425" tIns="91425"/>
+                      </wps:wsp>
+                      <pic:pic>
+                        <pic:nvPicPr>
+                          <pic:cNvPr id="6" name="Shape 6"/>
+                          <pic:cNvPicPr preferRelativeResize="0"/>
+                        </pic:nvPicPr>
+                        <pic:blipFill/>
+                        <pic:spPr>
+                          <a:xfrm>
+                            <a:off x="276250" y="355100"/>
+                            <a:ext cx="6372225" cy="6743700"/>
+                          </a:xfrm>
+                          <a:prstGeom prst="rect">
+                            <a:avLst/>
+                          </a:prstGeom>
+                          <a:noFill/>
+                          <a:ln>
+                            <a:noFill/>
+                          </a:ln>
+                        </pic:spPr>
+                      </pic:pic>
+                    </wpg:wgp>
+                  </a:graphicData>
+                </a:graphic>
+              </wp:inline>
+            </w:drawing>
+          </mc:Choice>
+          <mc:Fallback>
+            <w:drawing>
+              <wp:inline distB="114300" distT="114300" distL="114300" distR="114300">
+                <wp:extent cx="4700588" cy="4931764"/>
+                <wp:effectExtent b="0" l="0" r="0" t="0"/>
+                <wp:docPr id="6" name="image12.png"/>
+                <a:graphic>
+                  <a:graphicData uri="http://schemas.openxmlformats.org/drawingml/2006/picture">
+                    <pic:pic>
+                      <pic:nvPicPr>
+                        <pic:cNvPr id="0" name="image12.png"/>
+                        <pic:cNvPicPr preferRelativeResize="0"/>
+                      </pic:nvPicPr>
+                      <pic:blipFill>
+                        <a:blip r:embed="rId10"/>
+                        <a:srcRect/>
+                        <a:stretch>
+                          <a:fillRect/>
+                        </a:stretch>
+                      </pic:blipFill>
+                      <pic:spPr>
+                        <a:xfrm>
+                          <a:off x="0" y="0"/>
+                          <a:ext cx="4700588" cy="4931764"/>
+                        </a:xfrm>
+                        <a:prstGeom prst="rect"/>
+                        <a:ln/>
+                      </pic:spPr>
+                    </pic:pic>
+                  </a:graphicData>
+                </a:graphic>
+              </wp:inline>
+            </w:drawing>
+          </mc:Fallback>
+        </mc:AlternateContent>
+      </w:r>
+      <w:r>
+        <w:rPr>
+          <w:rtl w:val="0"/>
+        </w:rPr>
+      </w:r>
+    </w:p>
+    <w:p>
+      <w:pPr>
+        <w:pStyle w:val="Heading3"/>
+        <w:contextualSpacing w:val="0"/>
+      </w:pPr>
+      <w:bookmarkStart w:colFirst="0" w:colLast="0" w:name="h.rugtgd7xyvrn" w:id="9"/>
+      <w:bookmarkEnd w:id="9"/>
+      <w:r>
+        <w:rPr>
+          <w:rtl w:val="0"/>
+        </w:rPr>
+        <w:t xml:space="preserve">Programme principal:</w:t>
+      </w:r>
+    </w:p>
+    <w:p>
+      <w:pPr>
+        <w:contextualSpacing w:val="0"/>
+      </w:pPr>
+      <w:r>
+        <mc:AlternateContent>
+          <mc:Choice Requires="wpg">
+            <w:drawing>
+              <wp:inline distB="114300" distT="114300" distL="114300" distR="114300">
+                <wp:extent cx="2500313" cy="3403374"/>
+                <wp:effectExtent b="0" l="0" r="0" t="0"/>
+                <wp:docPr id="5" name=""/>
+                <a:graphic>
+                  <a:graphicData uri="http://schemas.microsoft.com/office/word/2010/wordprocessingGroup">
+                    <wpg:wgp>
+                      <wpg:cNvGrpSpPr/>
+                      <wpg:grpSpPr>
+                        <a:xfrm>
+                          <a:off x="790575" y="238125"/>
+                          <a:ext cx="2500313" cy="3403374"/>
+                          <a:chOff x="790575" y="238125"/>
+                          <a:chExt cx="2751600" cy="3756300"/>
+                        </a:xfrm>
+                      </wpg:grpSpPr>
+                      <wps:wsp>
+                        <wps:cNvSpPr/>
+                        <wps:cNvPr id="2" name="Shape 2"/>
+                        <wps:spPr>
+                          <a:xfrm>
+                            <a:off x="790575" y="238125"/>
+                            <a:ext cx="2751600" cy="3756300"/>
+                          </a:xfrm>
+                          <a:prstGeom prst="rect">
+                            <a:avLst/>
+                          </a:prstGeom>
+                          <a:solidFill>
+                            <a:srgbClr val="000000"/>
+                          </a:solidFill>
+                          <a:ln cap="flat" cmpd="sng" w="9525">
+                            <a:solidFill>
+                              <a:srgbClr val="000000"/>
+                            </a:solidFill>
+                            <a:prstDash val="solid"/>
+                            <a:round/>
+                            <a:headEnd len="med" w="med" type="none"/>
+                            <a:tailEnd len="med" w="med" type="none"/>
+                          </a:ln>
+                        </wps:spPr>
+                        <wps:txbx>
+                          <w:txbxContent>
+                            <w:p>
+                              <w:pPr>
+                                <w:spacing w:after="0" w:before="0" w:line="240"/>
+                                <w:ind w:left="0" w:right="0" w:firstLine="0"/>
+                                <w:jc w:val="left"/>
+                                <w:textDirection w:val="lr"/>
+                              </w:pPr>
+                            </w:p>
+                          </w:txbxContent>
+                        </wps:txbx>
+                        <wps:bodyPr anchorCtr="0" anchor="ctr" bIns="91425" lIns="91425" rIns="91425" tIns="91425"/>
+                      </wps:wsp>
+                      <pic:pic>
+                        <pic:nvPicPr>
+                          <pic:cNvPr id="4" name="Shape 4"/>
+                          <pic:cNvPicPr preferRelativeResize="0"/>
+                        </pic:nvPicPr>
+                        <pic:blipFill/>
+                        <pic:spPr>
+                          <a:xfrm>
+                            <a:off x="860412" y="302162"/>
+                            <a:ext cx="2611925" cy="3628224"/>
+                          </a:xfrm>
+                          <a:prstGeom prst="rect">
+                            <a:avLst/>
+                          </a:prstGeom>
+                          <a:noFill/>
+                          <a:ln>
+                            <a:noFill/>
+                          </a:ln>
+                        </pic:spPr>
+                      </pic:pic>
+                    </wpg:wgp>
+                  </a:graphicData>
+                </a:graphic>
+              </wp:inline>
+            </w:drawing>
+          </mc:Choice>
+          <mc:Fallback>
+            <w:drawing>
+              <wp:inline distB="114300" distT="114300" distL="114300" distR="114300">
+                <wp:extent cx="2500313" cy="3403374"/>
+                <wp:effectExtent b="0" l="0" r="0" t="0"/>
+                <wp:docPr id="5" name="image09.png"/>
+                <a:graphic>
+                  <a:graphicData uri="http://schemas.openxmlformats.org/drawingml/2006/picture">
+                    <pic:pic>
+                      <pic:nvPicPr>
+                        <pic:cNvPr id="0" name="image09.png"/>
+                        <pic:cNvPicPr preferRelativeResize="0"/>
+                      </pic:nvPicPr>
+                      <pic:blipFill>
+                        <a:blip r:embed="rId11"/>
+                        <a:srcRect/>
+                        <a:stretch>
+                          <a:fillRect/>
+                        </a:stretch>
+                      </pic:blipFill>
+                      <pic:spPr>
+                        <a:xfrm>
+                          <a:off x="0" y="0"/>
+                          <a:ext cx="2500313" cy="3403374"/>
+                        </a:xfrm>
+                        <a:prstGeom prst="rect"/>
+                        <a:ln/>
+                      </pic:spPr>
+                    </pic:pic>
+                  </a:graphicData>
+                </a:graphic>
+              </wp:inline>
+            </w:drawing>
+          </mc:Fallback>
+        </mc:AlternateContent>
+      </w:r>
+      <w:r>
+        <w:rPr>
+          <w:rtl w:val="0"/>
+        </w:rPr>
+      </w:r>
+    </w:p>
+    <w:p>
+      <w:pPr>
+        <w:contextualSpacing w:val="0"/>
+      </w:pPr>
+      <w:r>
+        <w:rPr>
+          <w:rtl w:val="0"/>
+        </w:rPr>
+      </w:r>
+    </w:p>
+    <w:p>
+      <w:pPr>
+        <w:pStyle w:val="Heading1"/>
+        <w:contextualSpacing w:val="0"/>
+      </w:pPr>
+      <w:bookmarkStart w:colFirst="0" w:colLast="0" w:name="h.dzx038nmx2b2" w:id="10"/>
+      <w:bookmarkEnd w:id="10"/>
+      <w:r>
+        <w:rPr>
+          <w:rtl w:val="0"/>
+        </w:rPr>
+        <w:t xml:space="preserve">Tâche 3 : Émission de données en Lora</w:t>
+      </w:r>
+    </w:p>
+    <w:p>
+      <w:pPr>
+        <w:contextualSpacing w:val="0"/>
+      </w:pPr>
+      <w:r>
+        <w:rPr>
+          <w:rtl w:val="0"/>
+        </w:rPr>
+        <w:t xml:space="preserve">Nom du projet : LoraEmit</w:t>
+      </w:r>
+    </w:p>
+    <w:p>
+      <w:pPr>
+        <w:contextualSpacing w:val="0"/>
+      </w:pPr>
+      <w:r>
+        <w:rPr>
+          <w:rtl w:val="0"/>
+        </w:rPr>
+      </w:r>
+    </w:p>
+    <w:p>
+      <w:pPr>
+        <w:contextualSpacing w:val="0"/>
+      </w:pPr>
+      <w:r>
+        <w:rPr>
+          <w:rtl w:val="0"/>
+        </w:rPr>
+        <w:t xml:space="preserve">Après récupération des données, l’arduino les envoi à l’aide du module LoRa.</w:t>
+      </w:r>
+    </w:p>
+    <w:p>
+      <w:pPr>
+        <w:contextualSpacing w:val="0"/>
+      </w:pPr>
+      <w:r>
+        <w:rPr>
+          <w:rtl w:val="0"/>
+        </w:rPr>
+      </w:r>
+    </w:p>
+    <w:p>
+      <w:pPr>
+        <w:pStyle w:val="Heading2"/>
+        <w:contextualSpacing w:val="0"/>
+      </w:pPr>
+      <w:bookmarkStart w:colFirst="0" w:colLast="0" w:name="h.xxn7f8fsy96g" w:id="11"/>
+      <w:bookmarkEnd w:id="11"/>
+      <w:r>
+        <w:rPr>
+          <w:rtl w:val="0"/>
+        </w:rPr>
+        <w:t xml:space="preserve">Architecture mise en place:</w:t>
+      </w:r>
+    </w:p>
+    <w:p>
+      <w:pPr>
+        <w:contextualSpacing w:val="0"/>
+      </w:pPr>
+      <w:r>
+        <w:rPr>
+          <w:rtl w:val="0"/>
+        </w:rPr>
+      </w:r>
+    </w:p>
+    <w:p>
+      <w:pPr>
+        <w:numPr>
+          <w:ilvl w:val="0"/>
+          <w:numId w:val="1"/>
+        </w:numPr>
+        <w:ind w:left="720" w:hanging="360"/>
+        <w:contextualSpacing w:val="1"/>
+        <w:rPr/>
+      </w:pPr>
+      <w:r>
+        <w:rPr>
+          <w:rtl w:val="0"/>
+        </w:rPr>
+        <w:t xml:space="preserve">1 Puce LoRa</w:t>
+      </w:r>
+    </w:p>
+    <w:p>
+      <w:pPr>
+        <w:numPr>
+          <w:ilvl w:val="0"/>
+          <w:numId w:val="1"/>
+        </w:numPr>
+        <w:ind w:left="720" w:hanging="360"/>
+        <w:contextualSpacing w:val="1"/>
+        <w:rPr/>
+      </w:pPr>
+      <w:r>
+        <w:rPr>
+          <w:rtl w:val="0"/>
+        </w:rPr>
+        <w:t xml:space="preserve">1 Antenne</w:t>
+      </w:r>
+    </w:p>
+    <w:p>
+      <w:pPr>
+        <w:numPr>
+          <w:ilvl w:val="0"/>
+          <w:numId w:val="1"/>
+        </w:numPr>
+        <w:ind w:left="720" w:hanging="360"/>
+        <w:contextualSpacing w:val="1"/>
+        <w:rPr/>
+      </w:pPr>
+      <w:r>
+        <w:rPr>
+          <w:rtl w:val="0"/>
+        </w:rPr>
+        <w:t xml:space="preserve">1 Arduino nano</w:t>
+      </w:r>
+    </w:p>
+    <w:p>
+      <w:pPr>
+        <w:numPr>
+          <w:ilvl w:val="0"/>
+          <w:numId w:val="1"/>
+        </w:numPr>
+        <w:ind w:left="720" w:hanging="360"/>
+        <w:contextualSpacing w:val="1"/>
+        <w:rPr/>
+      </w:pPr>
+      <w:r>
+        <w:rPr>
+          <w:rtl w:val="0"/>
+        </w:rPr>
+        <w:t xml:space="preserve">6 Cables</w:t>
+      </w:r>
+    </w:p>
+    <w:p>
+      <w:pPr>
+        <w:contextualSpacing w:val="0"/>
+      </w:pPr>
+      <w:r>
+        <w:drawing>
+          <wp:inline distB="114300" distT="114300" distL="114300" distR="114300">
+            <wp:extent cx="5731200" cy="3124200"/>
+            <wp:effectExtent b="0" l="0" r="0" t="0"/>
+            <wp:docPr id="2" name="image03.png"/>
+            <a:graphic>
+              <a:graphicData uri="http://schemas.openxmlformats.org/drawingml/2006/picture">
+                <pic:pic>
+                  <pic:nvPicPr>
+                    <pic:cNvPr id="0" name="image03.png"/>
+                    <pic:cNvPicPr preferRelativeResize="0"/>
+                  </pic:nvPicPr>
+                  <pic:blipFill>
+                    <a:blip r:embed="rId12"/>
+                    <a:srcRect b="0" l="0" r="0" t="0"/>
+                    <a:stretch>
+                      <a:fillRect/>
+                    </a:stretch>
+                  </pic:blipFill>
+                  <pic:spPr>
+                    <a:xfrm>
+                      <a:off x="0" y="0"/>
+                      <a:ext cx="5731200" cy="3124200"/>
+                    </a:xfrm>
+                    <a:prstGeom prst="rect"/>
+                    <a:ln/>
+                  </pic:spPr>
+                </pic:pic>
+              </a:graphicData>
+            </a:graphic>
+          </wp:inline>
+        </w:drawing>
+      </w:r>
+      <w:r>
+        <w:rPr>
+          <w:rtl w:val="0"/>
+        </w:rPr>
+      </w:r>
+    </w:p>
+    <w:p>
+      <w:pPr>
+        <w:pStyle w:val="Heading2"/>
+        <w:contextualSpacing w:val="0"/>
+      </w:pPr>
+      <w:bookmarkStart w:colFirst="0" w:colLast="0" w:name="h.7o1l0jy2z0ph" w:id="12"/>
+      <w:bookmarkEnd w:id="12"/>
+      <w:r>
+        <w:rPr>
+          <w:rtl w:val="0"/>
+        </w:rPr>
+        <w:t xml:space="preserve">Librairies à utiliser:</w:t>
+      </w:r>
+    </w:p>
+    <w:p>
+      <w:pPr>
+        <w:contextualSpacing w:val="0"/>
+      </w:pPr>
+      <w:r>
+        <w:rPr>
+          <w:rtl w:val="0"/>
+        </w:rPr>
+        <w:t xml:space="preserve">Pour l'émission, nous nous servons du code créé par Mr Pham sur son GitHub : </w:t>
+      </w:r>
+      <w:hyperlink r:id="rId13">
+        <w:r>
+          <w:rPr>
+            <w:color w:val="1155cc"/>
+            <w:u w:val="single"/>
+            <w:rtl w:val="0"/>
+          </w:rPr>
+          <w:t xml:space="preserve">https://github.com/CongducPham/LowCostLoRaGw</w:t>
+        </w:r>
+      </w:hyperlink>
+      <w:r>
+        <w:rPr>
+          <w:rtl w:val="0"/>
+        </w:rPr>
+        <w:t xml:space="preserve"> </w:t>
+      </w:r>
+    </w:p>
+    <w:p>
+      <w:r>
+        <w:br w:type="page"/>
+      </w:r>
+    </w:p>
+    <w:p>
+      <w:pPr>
+        <w:contextualSpacing w:val="0"/>
+      </w:pPr>
+      <w:r>
+        <w:rPr>
+          <w:rtl w:val="0"/>
+        </w:rPr>
+      </w:r>
+    </w:p>
+    <w:p>
+      <w:pPr>
+        <w:pStyle w:val="Heading2"/>
+        <w:contextualSpacing w:val="0"/>
+      </w:pPr>
+      <w:bookmarkStart w:colFirst="0" w:colLast="0" w:name="h.h8bqszfujed8" w:id="13"/>
+      <w:bookmarkEnd w:id="13"/>
+      <w:r>
+        <w:rPr>
+          <w:rtl w:val="0"/>
+        </w:rPr>
+        <w:t xml:space="preserve">Programmation:</w:t>
+      </w:r>
+    </w:p>
+    <w:p>
+      <w:pPr>
+        <w:contextualSpacing w:val="0"/>
+      </w:pPr>
+      <w:r>
+        <w:rPr>
+          <w:rtl w:val="0"/>
+        </w:rPr>
+      </w:r>
+    </w:p>
+    <w:p>
+      <w:pPr>
+        <w:contextualSpacing w:val="0"/>
+      </w:pPr>
+      <w:r>
+        <w:rPr>
+          <w:rtl w:val="0"/>
+        </w:rPr>
+        <w:t xml:space="preserve">Le code est disponible sur le GitHub de Mr Pham : </w:t>
+      </w:r>
+      <w:hyperlink r:id="rId14">
+        <w:r>
+          <w:rPr>
+            <w:color w:val="1155cc"/>
+            <w:u w:val="single"/>
+            <w:rtl w:val="0"/>
+          </w:rPr>
+          <w:t xml:space="preserve">https://github.com/CongducPham/LowCostLoRaGw</w:t>
+        </w:r>
+      </w:hyperlink>
+      <w:r>
+        <w:rPr>
+          <w:rtl w:val="0"/>
+        </w:rPr>
+        <w:t xml:space="preserve"> </w:t>
+      </w:r>
+    </w:p>
+    <w:p>
+      <w:pPr>
+        <w:contextualSpacing w:val="0"/>
+      </w:pPr>
+      <w:r>
+        <w:rPr>
+          <w:rtl w:val="0"/>
+        </w:rPr>
+      </w:r>
+    </w:p>
+    <w:p>
+      <w:pPr>
+        <w:contextualSpacing w:val="0"/>
+      </w:pPr>
+      <w:r>
+        <w:rPr>
+          <w:rtl w:val="0"/>
+        </w:rPr>
+      </w:r>
+    </w:p>
+    <w:p>
+      <w:pPr>
+        <w:pStyle w:val="Heading1"/>
+        <w:contextualSpacing w:val="0"/>
+      </w:pPr>
+      <w:bookmarkStart w:colFirst="0" w:colLast="0" w:name="h.347xn72m22jf" w:id="14"/>
+      <w:bookmarkEnd w:id="14"/>
+      <w:r>
+        <w:rPr>
+          <w:rtl w:val="0"/>
+        </w:rPr>
+        <w:t xml:space="preserve">Tâche 4 : Intégration des modules précedents.</w:t>
+      </w:r>
+    </w:p>
+    <w:p>
+      <w:pPr>
+        <w:contextualSpacing w:val="0"/>
+      </w:pPr>
+      <w:r>
+        <w:rPr>
+          <w:rtl w:val="0"/>
+        </w:rPr>
+        <w:t xml:space="preserve">Nom du projet : LowPowerAndEmitSensors</w:t>
+      </w:r>
+    </w:p>
+    <w:p>
+      <w:pPr>
+        <w:contextualSpacing w:val="0"/>
+      </w:pPr>
+      <w:r>
+        <w:rPr>
+          <w:rtl w:val="0"/>
+        </w:rPr>
+      </w:r>
+    </w:p>
+    <w:p>
+      <w:pPr>
+        <w:contextualSpacing w:val="0"/>
+      </w:pPr>
+      <w:r>
+        <w:rPr>
+          <w:rtl w:val="0"/>
+        </w:rPr>
+        <w:t xml:space="preserve">L’arduino récupère les informations du capteur de proximité et du capteur de température/hydrometrie et les envoi au travers de la puce Lora. L’arduino se met en Low power jusqu’à la fin de la temporisation.</w:t>
+      </w:r>
+    </w:p>
+    <w:p>
+      <w:pPr>
+        <w:pStyle w:val="Heading2"/>
+        <w:contextualSpacing w:val="0"/>
+      </w:pPr>
+      <w:bookmarkStart w:colFirst="0" w:colLast="0" w:name="h.uf7tp3mymnt4" w:id="15"/>
+      <w:bookmarkEnd w:id="15"/>
+      <w:r>
+        <w:rPr>
+          <w:rtl w:val="0"/>
+        </w:rPr>
+        <w:t xml:space="preserve">Architecture mise en place:</w:t>
+      </w:r>
+    </w:p>
+    <w:p>
+      <w:pPr>
+        <w:pStyle w:val="Heading2"/>
+        <w:contextualSpacing w:val="0"/>
+      </w:pPr>
+      <w:bookmarkStart w:colFirst="0" w:colLast="0" w:name="h.zbls4vyy5uhz" w:id="16"/>
+      <w:bookmarkEnd w:id="16"/>
+      <w:r>
+        <w:rPr>
+          <w:rtl w:val="0"/>
+        </w:rPr>
+        <w:t xml:space="preserve">Programmation:</w:t>
       </w:r>
     </w:p>
     <w:p>

</xml_diff>